<commit_message>
Jimmy's suggestions to resume
</commit_message>
<xml_diff>
--- a/docs/resources/Resume_Samuel_Downs.docx
+++ b/docs/resources/Resume_Samuel_Downs.docx
@@ -15,7 +15,7 @@
           <w:noProof/>
         </w:rPr>
         <w:drawing>
-          <wp:anchor distT="0" distB="0" distL="114300" distR="114300" simplePos="0" relativeHeight="251658240" behindDoc="1" locked="0" layoutInCell="1" allowOverlap="1" wp14:anchorId="2D1BF30C" wp14:editId="2171CACA">
+          <wp:anchor distT="0" distB="0" distL="114300" distR="114300" simplePos="0" relativeHeight="251658240" behindDoc="1" locked="0" layoutInCell="1" allowOverlap="1" wp14:anchorId="2D1BF30C" wp14:editId="7BC1111E">
             <wp:simplePos x="0" y="0"/>
             <wp:positionH relativeFrom="margin">
               <wp:posOffset>4229100</wp:posOffset>
@@ -116,50 +116,6 @@
       </w:pPr>
       <w:r>
         <w:rPr>
-          <w:rStyle w:val="Hyperlink"/>
-          <w:rFonts w:ascii="Times New Roman" w:hAnsi="Times New Roman" w:cs="Times New Roman"/>
-          <w:color w:val="auto"/>
-          <w:sz w:val="28"/>
-          <w:szCs w:val="28"/>
-          <w:u w:val="none"/>
-        </w:rPr>
-        <w:t xml:space="preserve">3814 </w:t>
-      </w:r>
-      <w:proofErr w:type="spellStart"/>
-      <w:r>
-        <w:rPr>
-          <w:rStyle w:val="Hyperlink"/>
-          <w:rFonts w:ascii="Times New Roman" w:hAnsi="Times New Roman" w:cs="Times New Roman"/>
-          <w:color w:val="auto"/>
-          <w:sz w:val="28"/>
-          <w:szCs w:val="28"/>
-          <w:u w:val="none"/>
-        </w:rPr>
-        <w:t>Frostberry</w:t>
-      </w:r>
-      <w:proofErr w:type="spellEnd"/>
-      <w:r>
-        <w:rPr>
-          <w:rStyle w:val="Hyperlink"/>
-          <w:rFonts w:ascii="Times New Roman" w:hAnsi="Times New Roman" w:cs="Times New Roman"/>
-          <w:color w:val="auto"/>
-          <w:sz w:val="28"/>
-          <w:szCs w:val="28"/>
-          <w:u w:val="none"/>
-        </w:rPr>
-        <w:t xml:space="preserve"> Fall Place Southeast</w:t>
-      </w:r>
-    </w:p>
-    <w:p>
-      <w:pPr>
-        <w:rPr>
-          <w:rFonts w:ascii="Times New Roman" w:hAnsi="Times New Roman" w:cs="Times New Roman"/>
-          <w:sz w:val="28"/>
-          <w:szCs w:val="28"/>
-        </w:rPr>
-      </w:pPr>
-      <w:r>
-        <w:rPr>
           <w:rFonts w:ascii="Times New Roman" w:hAnsi="Times New Roman" w:cs="Times New Roman"/>
           <w:sz w:val="28"/>
           <w:szCs w:val="28"/>
@@ -241,7 +197,7 @@
           <w:szCs w:val="27"/>
           <w14:ligatures w14:val="none"/>
         </w:rPr>
-        <w:t>Got 2nd place at the 2023 National USITCC Database Design competition.</w:t>
+        <w:t>2nd place at the 2023 National USITCC Database Design competition.</w:t>
       </w:r>
     </w:p>
     <w:p>
@@ -269,7 +225,7 @@
           <w:szCs w:val="27"/>
           <w14:ligatures w14:val="none"/>
         </w:rPr>
-        <w:t>Have an Honorable Mention for the 2023 National USITCC Business Analytics contest.</w:t>
+        <w:t>Honorable Mention for the 2023 National USITCC Business Analytics contest.</w:t>
       </w:r>
     </w:p>
     <w:p>
@@ -313,6 +269,195 @@
           <w:szCs w:val="26"/>
           <w14:ligatures w14:val="none"/>
         </w:rPr>
+        <w:sectPr>
+          <w:pgSz w:w="12240" w:h="15840"/>
+          <w:pgMar w:top="1440" w:right="1440" w:bottom="1440" w:left="1440" w:header="720" w:footer="720" w:gutter="0"/>
+          <w:cols w:space="720"/>
+          <w:docGrid w:linePitch="360"/>
+        </w:sectPr>
+      </w:pPr>
+    </w:p>
+    <w:p>
+      <w:pPr>
+        <w:spacing w:before="100" w:beforeAutospacing="1" w:after="100" w:afterAutospacing="1" w:line="240" w:lineRule="auto"/>
+        <w:rPr>
+          <w:rFonts w:ascii="Times New Roman" w:eastAsia="Times New Roman" w:hAnsi="Times New Roman" w:cs="Times New Roman"/>
+          <w:b/>
+          <w:bCs/>
+          <w:color w:val="000000"/>
+          <w:kern w:val="0"/>
+          <w:sz w:val="26"/>
+          <w:szCs w:val="26"/>
+          <w14:ligatures w14:val="none"/>
+        </w:rPr>
+      </w:pPr>
+      <w:r>
+        <w:rPr>
+          <w:rFonts w:ascii="Times New Roman" w:eastAsia="Times New Roman" w:hAnsi="Times New Roman" w:cs="Times New Roman"/>
+          <w:b/>
+          <w:bCs/>
+          <w:color w:val="000000"/>
+          <w:kern w:val="0"/>
+          <w:sz w:val="26"/>
+          <w:szCs w:val="26"/>
+          <w14:ligatures w14:val="none"/>
+        </w:rPr>
+        <w:t>Outside Events:</w:t>
+      </w:r>
+    </w:p>
+    <w:p>
+      <w:pPr>
+        <w:numPr>
+          <w:ilvl w:val="0"/>
+          <w:numId w:val="6"/>
+        </w:numPr>
+        <w:spacing w:before="100" w:beforeAutospacing="1" w:after="100" w:afterAutospacing="1" w:line="240" w:lineRule="auto"/>
+        <w:rPr>
+          <w:rFonts w:ascii="Times New Roman" w:eastAsia="Times New Roman" w:hAnsi="Times New Roman" w:cs="Times New Roman"/>
+          <w:color w:val="000000"/>
+          <w:kern w:val="0"/>
+          <w:sz w:val="24"/>
+          <w:szCs w:val="24"/>
+          <w14:ligatures w14:val="none"/>
+        </w:rPr>
+      </w:pPr>
+      <w:r>
+        <w:rPr>
+          <w:rFonts w:ascii="Times New Roman" w:eastAsia="Times New Roman" w:hAnsi="Times New Roman" w:cs="Times New Roman"/>
+          <w:color w:val="000000"/>
+          <w:kern w:val="0"/>
+          <w:sz w:val="24"/>
+          <w:szCs w:val="24"/>
+          <w14:ligatures w14:val="none"/>
+        </w:rPr>
+        <w:t>2023 National USITCC</w:t>
+      </w:r>
+    </w:p>
+    <w:p>
+      <w:pPr>
+        <w:numPr>
+          <w:ilvl w:val="0"/>
+          <w:numId w:val="6"/>
+        </w:numPr>
+        <w:spacing w:before="100" w:beforeAutospacing="1" w:after="100" w:afterAutospacing="1" w:line="240" w:lineRule="auto"/>
+        <w:rPr>
+          <w:rFonts w:ascii="Times New Roman" w:eastAsia="Times New Roman" w:hAnsi="Times New Roman" w:cs="Times New Roman"/>
+          <w:color w:val="000000"/>
+          <w:kern w:val="0"/>
+          <w:sz w:val="24"/>
+          <w:szCs w:val="24"/>
+          <w14:ligatures w14:val="none"/>
+        </w:rPr>
+      </w:pPr>
+      <w:r>
+        <w:rPr>
+          <w:rFonts w:ascii="Times New Roman" w:eastAsia="Times New Roman" w:hAnsi="Times New Roman" w:cs="Times New Roman"/>
+          <w:color w:val="000000"/>
+          <w:kern w:val="0"/>
+          <w:sz w:val="24"/>
+          <w:szCs w:val="24"/>
+          <w14:ligatures w14:val="none"/>
+        </w:rPr>
+        <w:t>2023 CCSC:SE conference in both student research and programming</w:t>
+      </w:r>
+    </w:p>
+    <w:p>
+      <w:pPr>
+        <w:numPr>
+          <w:ilvl w:val="0"/>
+          <w:numId w:val="6"/>
+        </w:numPr>
+        <w:spacing w:before="100" w:beforeAutospacing="1" w:after="100" w:afterAutospacing="1" w:line="240" w:lineRule="auto"/>
+        <w:rPr>
+          <w:rFonts w:ascii="Times New Roman" w:eastAsia="Times New Roman" w:hAnsi="Times New Roman" w:cs="Times New Roman"/>
+          <w:color w:val="000000"/>
+          <w:kern w:val="0"/>
+          <w:sz w:val="24"/>
+          <w:szCs w:val="24"/>
+          <w14:ligatures w14:val="none"/>
+        </w:rPr>
+      </w:pPr>
+      <w:r>
+        <w:rPr>
+          <w:rFonts w:ascii="Times New Roman" w:eastAsia="Times New Roman" w:hAnsi="Times New Roman" w:cs="Times New Roman"/>
+          <w:color w:val="000000"/>
+          <w:kern w:val="0"/>
+          <w:sz w:val="24"/>
+          <w:szCs w:val="24"/>
+          <w14:ligatures w14:val="none"/>
+        </w:rPr>
+        <w:t>2023 GGC STaRS event</w:t>
+      </w:r>
+    </w:p>
+    <w:p>
+      <w:pPr>
+        <w:numPr>
+          <w:ilvl w:val="0"/>
+          <w:numId w:val="6"/>
+        </w:numPr>
+        <w:spacing w:before="100" w:beforeAutospacing="1" w:after="100" w:afterAutospacing="1" w:line="240" w:lineRule="auto"/>
+        <w:rPr>
+          <w:rFonts w:ascii="Times New Roman" w:eastAsia="Times New Roman" w:hAnsi="Times New Roman" w:cs="Times New Roman"/>
+          <w:color w:val="000000"/>
+          <w:kern w:val="0"/>
+          <w:sz w:val="24"/>
+          <w:szCs w:val="24"/>
+          <w14:ligatures w14:val="none"/>
+        </w:rPr>
+      </w:pPr>
+      <w:r>
+        <w:rPr>
+          <w:rFonts w:ascii="Times New Roman" w:eastAsia="Times New Roman" w:hAnsi="Times New Roman" w:cs="Times New Roman"/>
+          <w:color w:val="000000"/>
+          <w:kern w:val="0"/>
+          <w:sz w:val="24"/>
+          <w:szCs w:val="24"/>
+          <w14:ligatures w14:val="none"/>
+        </w:rPr>
+        <w:t>2020 UGA Hacks</w:t>
+      </w:r>
+    </w:p>
+    <w:p>
+      <w:pPr>
+        <w:numPr>
+          <w:ilvl w:val="0"/>
+          <w:numId w:val="6"/>
+        </w:numPr>
+        <w:spacing w:before="100" w:beforeAutospacing="1" w:after="100" w:afterAutospacing="1" w:line="240" w:lineRule="auto"/>
+        <w:rPr>
+          <w:rFonts w:ascii="Times New Roman" w:eastAsia="Times New Roman" w:hAnsi="Times New Roman" w:cs="Times New Roman"/>
+          <w:color w:val="000000"/>
+          <w:kern w:val="0"/>
+          <w:sz w:val="24"/>
+          <w:szCs w:val="24"/>
+          <w14:ligatures w14:val="none"/>
+        </w:rPr>
+      </w:pPr>
+      <w:r>
+        <w:rPr>
+          <w:rFonts w:ascii="Times New Roman" w:eastAsia="Times New Roman" w:hAnsi="Times New Roman" w:cs="Times New Roman"/>
+          <w:color w:val="000000"/>
+          <w:kern w:val="0"/>
+          <w:sz w:val="24"/>
+          <w:szCs w:val="24"/>
+          <w14:ligatures w14:val="none"/>
+        </w:rPr>
+        <w:t>2020 GSU Gamejam</w:t>
+      </w:r>
+    </w:p>
+    <w:p>
+      <w:pPr>
+        <w:spacing w:before="100" w:beforeAutospacing="1" w:after="100" w:afterAutospacing="1" w:line="240" w:lineRule="auto"/>
+        <w:rPr>
+          <w:rFonts w:ascii="Times New Roman" w:eastAsia="Times New Roman" w:hAnsi="Times New Roman" w:cs="Times New Roman"/>
+          <w:b/>
+          <w:bCs/>
+          <w:color w:val="000000"/>
+          <w:kern w:val="0"/>
+          <w:sz w:val="26"/>
+          <w:szCs w:val="26"/>
+          <w14:ligatures w14:val="none"/>
+        </w:rPr>
       </w:pPr>
       <w:r>
         <w:rPr>
@@ -400,29 +545,16 @@
           <w14:ligatures w14:val="none"/>
         </w:rPr>
       </w:pPr>
-      <w:proofErr w:type="spellStart"/>
-      <w:r>
-        <w:rPr>
-          <w:rFonts w:ascii="Times New Roman" w:eastAsia="Times New Roman" w:hAnsi="Times New Roman" w:cs="Times New Roman"/>
-          <w:color w:val="000000"/>
-          <w:kern w:val="0"/>
-          <w:sz w:val="24"/>
-          <w:szCs w:val="24"/>
-          <w14:ligatures w14:val="none"/>
-        </w:rPr>
-        <w:t>mySQL</w:t>
-      </w:r>
-      <w:proofErr w:type="spellEnd"/>
-      <w:r>
-        <w:rPr>
-          <w:rFonts w:ascii="Times New Roman" w:eastAsia="Times New Roman" w:hAnsi="Times New Roman" w:cs="Times New Roman"/>
-          <w:color w:val="000000"/>
-          <w:kern w:val="0"/>
-          <w:sz w:val="24"/>
-          <w:szCs w:val="24"/>
-          <w14:ligatures w14:val="none"/>
-        </w:rPr>
-        <w:t>/Oracle</w:t>
+      <w:r>
+        <w:rPr>
+          <w:rFonts w:ascii="Times New Roman" w:eastAsia="Times New Roman" w:hAnsi="Times New Roman" w:cs="Times New Roman"/>
+          <w:color w:val="000000"/>
+          <w:kern w:val="0"/>
+          <w:sz w:val="24"/>
+          <w:szCs w:val="24"/>
+          <w14:ligatures w14:val="none"/>
+        </w:rPr>
+        <w:t>mySQL/Oracle</w:t>
       </w:r>
     </w:p>
     <w:p>
@@ -469,7 +601,6 @@
           <w14:ligatures w14:val="none"/>
         </w:rPr>
       </w:pPr>
-      <w:proofErr w:type="spellStart"/>
       <w:r>
         <w:rPr>
           <w:rFonts w:ascii="Times New Roman" w:eastAsia="Times New Roman" w:hAnsi="Times New Roman" w:cs="Times New Roman"/>
@@ -481,7 +612,6 @@
         </w:rPr>
         <w:t>Gitbash</w:t>
       </w:r>
-      <w:proofErr w:type="spellEnd"/>
     </w:p>
     <w:p>
       <w:pPr>
@@ -498,6 +628,13 @@
           <w:szCs w:val="24"/>
           <w14:ligatures w14:val="none"/>
         </w:rPr>
+        <w:sectPr>
+          <w:type w:val="continuous"/>
+          <w:pgSz w:w="12240" w:h="15840"/>
+          <w:pgMar w:top="1440" w:right="1440" w:bottom="1440" w:left="1440" w:header="720" w:footer="720" w:gutter="0"/>
+          <w:cols w:num="2" w:space="720"/>
+          <w:docGrid w:linePitch="360"/>
+        </w:sectPr>
       </w:pPr>
       <w:r>
         <w:rPr>
@@ -536,15 +673,24 @@
           <w:szCs w:val="26"/>
           <w14:ligatures w14:val="none"/>
         </w:rPr>
-        <w:t>Outside Events:</w:t>
+        <w:t xml:space="preserve">Completed </w:t>
+      </w:r>
+      <w:r>
+        <w:rPr>
+          <w:rFonts w:ascii="Times New Roman" w:eastAsia="Times New Roman" w:hAnsi="Times New Roman" w:cs="Times New Roman"/>
+          <w:b/>
+          <w:bCs/>
+          <w:color w:val="000000"/>
+          <w:kern w:val="0"/>
+          <w:sz w:val="26"/>
+          <w:szCs w:val="26"/>
+          <w14:ligatures w14:val="none"/>
+        </w:rPr>
+        <w:t>Projects:</w:t>
       </w:r>
     </w:p>
     <w:p>
       <w:pPr>
-        <w:numPr>
-          <w:ilvl w:val="0"/>
-          <w:numId w:val="6"/>
-        </w:numPr>
         <w:spacing w:before="100" w:beforeAutospacing="1" w:after="100" w:afterAutospacing="1" w:line="240" w:lineRule="auto"/>
         <w:rPr>
           <w:rFonts w:ascii="Times New Roman" w:eastAsia="Times New Roman" w:hAnsi="Times New Roman" w:cs="Times New Roman"/>
@@ -558,196 +704,165 @@
       <w:r>
         <w:rPr>
           <w:rFonts w:ascii="Times New Roman" w:eastAsia="Times New Roman" w:hAnsi="Times New Roman" w:cs="Times New Roman"/>
-          <w:color w:val="000000"/>
-          <w:kern w:val="0"/>
-          <w:sz w:val="24"/>
-          <w:szCs w:val="24"/>
-          <w14:ligatures w14:val="none"/>
-        </w:rPr>
-        <w:t>2023 National USITCC</w:t>
+          <w:b/>
+          <w:bCs/>
+          <w:color w:val="000000"/>
+          <w:kern w:val="0"/>
+          <w:sz w:val="24"/>
+          <w:szCs w:val="24"/>
+          <w14:ligatures w14:val="none"/>
+        </w:rPr>
+        <w:t>Resume Website</w:t>
+      </w:r>
+      <w:r>
+        <w:rPr>
+          <w:rFonts w:ascii="Times New Roman" w:eastAsia="Times New Roman" w:hAnsi="Times New Roman" w:cs="Times New Roman"/>
+          <w:b/>
+          <w:bCs/>
+          <w:color w:val="000000"/>
+          <w:kern w:val="0"/>
+          <w:sz w:val="24"/>
+          <w:szCs w:val="24"/>
+          <w14:ligatures w14:val="none"/>
+        </w:rPr>
+        <w:t xml:space="preserve"> (Jan 2024)</w:t>
+      </w:r>
+      <w:r>
+        <w:rPr>
+          <w:rFonts w:ascii="Times New Roman" w:eastAsia="Times New Roman" w:hAnsi="Times New Roman" w:cs="Times New Roman"/>
+          <w:b/>
+          <w:bCs/>
+          <w:color w:val="000000"/>
+          <w:kern w:val="0"/>
+          <w:sz w:val="24"/>
+          <w:szCs w:val="24"/>
+          <w14:ligatures w14:val="none"/>
+        </w:rPr>
+        <w:t>:</w:t>
+      </w:r>
+      <w:r>
+        <w:rPr>
+          <w:rFonts w:ascii="Times New Roman" w:eastAsia="Times New Roman" w:hAnsi="Times New Roman" w:cs="Times New Roman"/>
+          <w:color w:val="000000"/>
+          <w:kern w:val="0"/>
+          <w:sz w:val="24"/>
+          <w:szCs w:val="24"/>
+          <w14:ligatures w14:val="none"/>
+        </w:rPr>
+        <w:t xml:space="preserve"> I have created an online resume as a website using </w:t>
+      </w:r>
+      <w:r>
+        <w:rPr>
+          <w:rFonts w:ascii="Times New Roman" w:eastAsia="Times New Roman" w:hAnsi="Times New Roman" w:cs="Times New Roman"/>
+          <w:b/>
+          <w:bCs/>
+          <w:color w:val="000000"/>
+          <w:kern w:val="0"/>
+          <w:sz w:val="24"/>
+          <w:szCs w:val="24"/>
+          <w14:ligatures w14:val="none"/>
+        </w:rPr>
+        <w:t>HTML/CSS</w:t>
+      </w:r>
+      <w:r>
+        <w:rPr>
+          <w:rFonts w:ascii="Times New Roman" w:eastAsia="Times New Roman" w:hAnsi="Times New Roman" w:cs="Times New Roman"/>
+          <w:color w:val="000000"/>
+          <w:kern w:val="0"/>
+          <w:sz w:val="24"/>
+          <w:szCs w:val="24"/>
+          <w14:ligatures w14:val="none"/>
+        </w:rPr>
+        <w:t xml:space="preserve"> deployed on </w:t>
+      </w:r>
+      <w:r>
+        <w:rPr>
+          <w:rFonts w:ascii="Times New Roman" w:eastAsia="Times New Roman" w:hAnsi="Times New Roman" w:cs="Times New Roman"/>
+          <w:b/>
+          <w:bCs/>
+          <w:color w:val="000000"/>
+          <w:kern w:val="0"/>
+          <w:sz w:val="24"/>
+          <w:szCs w:val="24"/>
+          <w14:ligatures w14:val="none"/>
+        </w:rPr>
+        <w:t>GitHub pages</w:t>
+      </w:r>
+      <w:r>
+        <w:rPr>
+          <w:rFonts w:ascii="Times New Roman" w:eastAsia="Times New Roman" w:hAnsi="Times New Roman" w:cs="Times New Roman"/>
+          <w:color w:val="000000"/>
+          <w:kern w:val="0"/>
+          <w:sz w:val="24"/>
+          <w:szCs w:val="24"/>
+          <w14:ligatures w14:val="none"/>
+        </w:rPr>
+        <w:t xml:space="preserve">. GitHub Repository: </w:t>
+      </w:r>
+      <w:hyperlink r:id="rId7" w:history="1">
+        <w:r>
+          <w:rPr>
+            <w:rStyle w:val="Hyperlink"/>
+            <w:rFonts w:ascii="Times New Roman" w:eastAsia="Times New Roman" w:hAnsi="Times New Roman" w:cs="Times New Roman"/>
+            <w:kern w:val="0"/>
+            <w:sz w:val="24"/>
+            <w:szCs w:val="24"/>
+            <w14:ligatures w14:val="none"/>
+          </w:rPr>
+          <w:t>https://github.com/Samuel-Downs/Samuel-Downs.github.io</w:t>
+        </w:r>
+      </w:hyperlink>
+      <w:r>
+        <w:rPr>
+          <w:rFonts w:ascii="Times New Roman" w:eastAsia="Times New Roman" w:hAnsi="Times New Roman" w:cs="Times New Roman"/>
+          <w:color w:val="000000"/>
+          <w:kern w:val="0"/>
+          <w:sz w:val="24"/>
+          <w:szCs w:val="24"/>
+          <w14:ligatures w14:val="none"/>
+        </w:rPr>
+        <w:t xml:space="preserve"> </w:t>
+      </w:r>
+      <w:r>
+        <w:rPr>
+          <w:rFonts w:ascii="Times New Roman" w:eastAsia="Times New Roman" w:hAnsi="Times New Roman" w:cs="Times New Roman"/>
+          <w:color w:val="000000"/>
+          <w:kern w:val="0"/>
+          <w:sz w:val="24"/>
+          <w:szCs w:val="24"/>
+          <w14:ligatures w14:val="none"/>
+        </w:rPr>
+        <w:t xml:space="preserve">             Website: </w:t>
+      </w:r>
+      <w:hyperlink r:id="rId8" w:history="1">
+        <w:r>
+          <w:rPr>
+            <w:rStyle w:val="Hyperlink"/>
+            <w:rFonts w:ascii="Times New Roman" w:eastAsia="Times New Roman" w:hAnsi="Times New Roman" w:cs="Times New Roman"/>
+            <w:kern w:val="0"/>
+            <w:sz w:val="24"/>
+            <w:szCs w:val="24"/>
+            <w14:ligatures w14:val="none"/>
+          </w:rPr>
+          <w:t>https://samuel-downs.github.io/</w:t>
+        </w:r>
+      </w:hyperlink>
+      <w:r>
+        <w:rPr>
+          <w:rFonts w:ascii="Times New Roman" w:eastAsia="Times New Roman" w:hAnsi="Times New Roman" w:cs="Times New Roman"/>
+          <w:color w:val="000000"/>
+          <w:kern w:val="0"/>
+          <w:sz w:val="24"/>
+          <w:szCs w:val="24"/>
+          <w14:ligatures w14:val="none"/>
+        </w:rPr>
+        <w:t xml:space="preserve">    </w:t>
       </w:r>
     </w:p>
     <w:p>
       <w:pPr>
-        <w:numPr>
-          <w:ilvl w:val="0"/>
-          <w:numId w:val="6"/>
-        </w:numPr>
         <w:spacing w:before="100" w:beforeAutospacing="1" w:after="100" w:afterAutospacing="1" w:line="240" w:lineRule="auto"/>
         <w:rPr>
-          <w:rFonts w:ascii="Times New Roman" w:eastAsia="Times New Roman" w:hAnsi="Times New Roman" w:cs="Times New Roman"/>
-          <w:color w:val="000000"/>
-          <w:kern w:val="0"/>
-          <w:sz w:val="24"/>
-          <w:szCs w:val="24"/>
-          <w14:ligatures w14:val="none"/>
-        </w:rPr>
-      </w:pPr>
-      <w:r>
-        <w:rPr>
-          <w:rFonts w:ascii="Times New Roman" w:eastAsia="Times New Roman" w:hAnsi="Times New Roman" w:cs="Times New Roman"/>
-          <w:color w:val="000000"/>
-          <w:kern w:val="0"/>
-          <w:sz w:val="24"/>
-          <w:szCs w:val="24"/>
-          <w14:ligatures w14:val="none"/>
-        </w:rPr>
-        <w:t>2023 CCSC:SE conference in both student research and programming</w:t>
-      </w:r>
-    </w:p>
-    <w:p>
-      <w:pPr>
-        <w:numPr>
-          <w:ilvl w:val="0"/>
-          <w:numId w:val="6"/>
-        </w:numPr>
-        <w:spacing w:before="100" w:beforeAutospacing="1" w:after="100" w:afterAutospacing="1" w:line="240" w:lineRule="auto"/>
-        <w:rPr>
-          <w:rFonts w:ascii="Times New Roman" w:eastAsia="Times New Roman" w:hAnsi="Times New Roman" w:cs="Times New Roman"/>
-          <w:color w:val="000000"/>
-          <w:kern w:val="0"/>
-          <w:sz w:val="24"/>
-          <w:szCs w:val="24"/>
-          <w14:ligatures w14:val="none"/>
-        </w:rPr>
-      </w:pPr>
-      <w:r>
-        <w:rPr>
-          <w:rFonts w:ascii="Times New Roman" w:eastAsia="Times New Roman" w:hAnsi="Times New Roman" w:cs="Times New Roman"/>
-          <w:color w:val="000000"/>
-          <w:kern w:val="0"/>
-          <w:sz w:val="24"/>
-          <w:szCs w:val="24"/>
-          <w14:ligatures w14:val="none"/>
-        </w:rPr>
-        <w:t xml:space="preserve">2023 GGC </w:t>
-      </w:r>
-      <w:proofErr w:type="spellStart"/>
-      <w:r>
-        <w:rPr>
-          <w:rFonts w:ascii="Times New Roman" w:eastAsia="Times New Roman" w:hAnsi="Times New Roman" w:cs="Times New Roman"/>
-          <w:color w:val="000000"/>
-          <w:kern w:val="0"/>
-          <w:sz w:val="24"/>
-          <w:szCs w:val="24"/>
-          <w14:ligatures w14:val="none"/>
-        </w:rPr>
-        <w:t>STaRS</w:t>
-      </w:r>
-      <w:proofErr w:type="spellEnd"/>
-      <w:r>
-        <w:rPr>
-          <w:rFonts w:ascii="Times New Roman" w:eastAsia="Times New Roman" w:hAnsi="Times New Roman" w:cs="Times New Roman"/>
-          <w:color w:val="000000"/>
-          <w:kern w:val="0"/>
-          <w:sz w:val="24"/>
-          <w:szCs w:val="24"/>
-          <w14:ligatures w14:val="none"/>
-        </w:rPr>
-        <w:t xml:space="preserve"> event</w:t>
-      </w:r>
-    </w:p>
-    <w:p>
-      <w:pPr>
-        <w:numPr>
-          <w:ilvl w:val="0"/>
-          <w:numId w:val="6"/>
-        </w:numPr>
-        <w:spacing w:before="100" w:beforeAutospacing="1" w:after="100" w:afterAutospacing="1" w:line="240" w:lineRule="auto"/>
-        <w:rPr>
-          <w:rFonts w:ascii="Times New Roman" w:eastAsia="Times New Roman" w:hAnsi="Times New Roman" w:cs="Times New Roman"/>
-          <w:color w:val="000000"/>
-          <w:kern w:val="0"/>
-          <w:sz w:val="24"/>
-          <w:szCs w:val="24"/>
-          <w14:ligatures w14:val="none"/>
-        </w:rPr>
-      </w:pPr>
-      <w:r>
-        <w:rPr>
-          <w:rFonts w:ascii="Times New Roman" w:eastAsia="Times New Roman" w:hAnsi="Times New Roman" w:cs="Times New Roman"/>
-          <w:color w:val="000000"/>
-          <w:kern w:val="0"/>
-          <w:sz w:val="24"/>
-          <w:szCs w:val="24"/>
-          <w14:ligatures w14:val="none"/>
-        </w:rPr>
-        <w:t>2020 UGA Hacks</w:t>
-      </w:r>
-    </w:p>
-    <w:p>
-      <w:pPr>
-        <w:numPr>
-          <w:ilvl w:val="0"/>
-          <w:numId w:val="6"/>
-        </w:numPr>
-        <w:spacing w:before="100" w:beforeAutospacing="1" w:after="100" w:afterAutospacing="1" w:line="240" w:lineRule="auto"/>
-        <w:rPr>
-          <w:rFonts w:ascii="Times New Roman" w:eastAsia="Times New Roman" w:hAnsi="Times New Roman" w:cs="Times New Roman"/>
-          <w:color w:val="000000"/>
-          <w:kern w:val="0"/>
-          <w:sz w:val="24"/>
-          <w:szCs w:val="24"/>
-          <w14:ligatures w14:val="none"/>
-        </w:rPr>
-      </w:pPr>
-      <w:r>
-        <w:rPr>
-          <w:rFonts w:ascii="Times New Roman" w:eastAsia="Times New Roman" w:hAnsi="Times New Roman" w:cs="Times New Roman"/>
-          <w:color w:val="000000"/>
-          <w:kern w:val="0"/>
-          <w:sz w:val="24"/>
-          <w:szCs w:val="24"/>
-          <w14:ligatures w14:val="none"/>
-        </w:rPr>
-        <w:t xml:space="preserve">2020 GSU </w:t>
-      </w:r>
-      <w:proofErr w:type="spellStart"/>
-      <w:r>
-        <w:rPr>
-          <w:rFonts w:ascii="Times New Roman" w:eastAsia="Times New Roman" w:hAnsi="Times New Roman" w:cs="Times New Roman"/>
-          <w:color w:val="000000"/>
-          <w:kern w:val="0"/>
-          <w:sz w:val="24"/>
-          <w:szCs w:val="24"/>
-          <w14:ligatures w14:val="none"/>
-        </w:rPr>
-        <w:t>Gamejam</w:t>
-      </w:r>
-      <w:proofErr w:type="spellEnd"/>
-    </w:p>
-    <w:p>
-      <w:pPr>
-        <w:spacing w:before="100" w:beforeAutospacing="1" w:after="100" w:afterAutospacing="1" w:line="240" w:lineRule="auto"/>
-        <w:rPr>
-          <w:rFonts w:ascii="Times New Roman" w:eastAsia="Times New Roman" w:hAnsi="Times New Roman" w:cs="Times New Roman"/>
-          <w:b/>
-          <w:bCs/>
-          <w:color w:val="000000"/>
-          <w:kern w:val="0"/>
-          <w:sz w:val="26"/>
-          <w:szCs w:val="26"/>
-          <w14:ligatures w14:val="none"/>
-        </w:rPr>
-      </w:pPr>
-      <w:r>
-        <w:rPr>
-          <w:rFonts w:ascii="Times New Roman" w:eastAsia="Times New Roman" w:hAnsi="Times New Roman" w:cs="Times New Roman"/>
-          <w:b/>
-          <w:bCs/>
-          <w:color w:val="000000"/>
-          <w:kern w:val="0"/>
-          <w:sz w:val="26"/>
-          <w:szCs w:val="26"/>
-          <w14:ligatures w14:val="none"/>
-        </w:rPr>
-        <w:t>Projects:</w:t>
-      </w:r>
-    </w:p>
-    <w:p>
-      <w:pPr>
-        <w:spacing w:before="100" w:beforeAutospacing="1" w:after="100" w:afterAutospacing="1" w:line="240" w:lineRule="auto"/>
-        <w:rPr>
           <w:rFonts w:ascii="Times New Roman" w:hAnsi="Times New Roman" w:cs="Times New Roman"/>
           <w:sz w:val="24"/>
           <w:szCs w:val="24"/>
@@ -764,11 +879,65 @@
           <w:szCs w:val="24"/>
           <w14:ligatures w14:val="none"/>
         </w:rPr>
-        <w:t>Grizzly Insights:</w:t>
-      </w:r>
-      <w:r>
-        <w:rPr>
-          <w:rFonts w:ascii="Times New Roman" w:eastAsia="Times New Roman" w:hAnsi="Times New Roman" w:cs="Times New Roman"/>
+        <w:t>Grizzly Insights</w:t>
+      </w:r>
+      <w:r>
+        <w:rPr>
+          <w:rFonts w:ascii="Times New Roman" w:eastAsia="Times New Roman" w:hAnsi="Times New Roman" w:cs="Times New Roman"/>
+          <w:b/>
+          <w:bCs/>
+          <w:color w:val="000000"/>
+          <w:kern w:val="0"/>
+          <w:sz w:val="24"/>
+          <w:szCs w:val="24"/>
+          <w14:ligatures w14:val="none"/>
+        </w:rPr>
+        <w:t xml:space="preserve"> (</w:t>
+      </w:r>
+      <w:r>
+        <w:rPr>
+          <w:rFonts w:ascii="Times New Roman" w:eastAsia="Times New Roman" w:hAnsi="Times New Roman" w:cs="Times New Roman"/>
+          <w:b/>
+          <w:bCs/>
+          <w:color w:val="000000"/>
+          <w:kern w:val="0"/>
+          <w:sz w:val="24"/>
+          <w:szCs w:val="24"/>
+          <w14:ligatures w14:val="none"/>
+        </w:rPr>
+        <w:t>Jan</w:t>
+      </w:r>
+      <w:r>
+        <w:rPr>
+          <w:rFonts w:ascii="Times New Roman" w:eastAsia="Times New Roman" w:hAnsi="Times New Roman" w:cs="Times New Roman"/>
+          <w:b/>
+          <w:bCs/>
+          <w:color w:val="000000"/>
+          <w:kern w:val="0"/>
+          <w:sz w:val="24"/>
+          <w:szCs w:val="24"/>
+          <w14:ligatures w14:val="none"/>
+        </w:rPr>
+        <w:t xml:space="preserve"> 2023 </w:t>
+      </w:r>
+      <w:r>
+        <w:rPr>
+          <w:rFonts w:ascii="Times New Roman" w:eastAsia="Times New Roman" w:hAnsi="Times New Roman" w:cs="Times New Roman"/>
+          <w:b/>
+          <w:bCs/>
+          <w:color w:val="000000"/>
+          <w:kern w:val="0"/>
+          <w:sz w:val="24"/>
+          <w:szCs w:val="24"/>
+          <w14:ligatures w14:val="none"/>
+        </w:rPr>
+        <w:t>to</w:t>
+      </w:r>
+      <w:r>
+        <w:rPr>
+          <w:rFonts w:ascii="Times New Roman" w:eastAsia="Times New Roman" w:hAnsi="Times New Roman" w:cs="Times New Roman"/>
+          <w:b/>
+          <w:bCs/>
           <w:color w:val="000000"/>
           <w:kern w:val="0"/>
           <w:sz w:val="24"/>
@@ -780,70 +949,135 @@
       <w:r>
         <w:rPr>
           <w:rFonts w:ascii="Times New Roman" w:eastAsia="Times New Roman" w:hAnsi="Times New Roman" w:cs="Times New Roman"/>
-          <w:color w:val="000000"/>
-          <w:kern w:val="0"/>
-          <w:sz w:val="24"/>
-          <w:szCs w:val="24"/>
-          <w14:ligatures w14:val="none"/>
-        </w:rPr>
-        <w:t xml:space="preserve">A </w:t>
-      </w:r>
-      <w:r>
-        <w:rPr>
-          <w:rFonts w:ascii="Times New Roman" w:eastAsia="Times New Roman" w:hAnsi="Times New Roman" w:cs="Times New Roman"/>
-          <w:color w:val="000000"/>
-          <w:kern w:val="0"/>
-          <w:sz w:val="24"/>
-          <w:szCs w:val="24"/>
-          <w14:ligatures w14:val="none"/>
-        </w:rPr>
-        <w:t xml:space="preserve">Web-based application that uses web-scraped job data to suggest classes to information technology students by linking the required skills for jobs in their concentration to classes that teach those skills. </w:t>
-      </w:r>
-      <w:r>
-        <w:rPr>
-          <w:rFonts w:ascii="Times New Roman" w:eastAsia="Times New Roman" w:hAnsi="Times New Roman" w:cs="Times New Roman"/>
-          <w:color w:val="000000"/>
-          <w:kern w:val="0"/>
-          <w:sz w:val="24"/>
-          <w:szCs w:val="24"/>
-          <w14:ligatures w14:val="none"/>
-        </w:rPr>
-        <w:t>GitHub r</w:t>
-      </w:r>
-      <w:r>
-        <w:rPr>
-          <w:rFonts w:ascii="Times New Roman" w:eastAsia="Times New Roman" w:hAnsi="Times New Roman" w:cs="Times New Roman"/>
-          <w:color w:val="000000"/>
-          <w:kern w:val="0"/>
-          <w:sz w:val="24"/>
-          <w:szCs w:val="24"/>
-          <w14:ligatures w14:val="none"/>
-        </w:rPr>
-        <w:t>epo</w:t>
-      </w:r>
-      <w:r>
-        <w:rPr>
-          <w:rFonts w:ascii="Times New Roman" w:eastAsia="Times New Roman" w:hAnsi="Times New Roman" w:cs="Times New Roman"/>
-          <w:color w:val="000000"/>
-          <w:kern w:val="0"/>
-          <w:sz w:val="24"/>
-          <w:szCs w:val="24"/>
-          <w14:ligatures w14:val="none"/>
-        </w:rPr>
-        <w:t>sitory</w:t>
-      </w:r>
-      <w:r>
-        <w:rPr>
-          <w:rFonts w:ascii="Times New Roman" w:eastAsia="Times New Roman" w:hAnsi="Times New Roman" w:cs="Times New Roman"/>
-          <w:color w:val="000000"/>
-          <w:kern w:val="0"/>
-          <w:sz w:val="24"/>
-          <w:szCs w:val="24"/>
-          <w14:ligatures w14:val="none"/>
-        </w:rPr>
-        <w:t xml:space="preserve">: </w:t>
-      </w:r>
-      <w:hyperlink r:id="rId7" w:history="1">
+          <w:b/>
+          <w:bCs/>
+          <w:color w:val="000000"/>
+          <w:kern w:val="0"/>
+          <w:sz w:val="24"/>
+          <w:szCs w:val="24"/>
+          <w14:ligatures w14:val="none"/>
+        </w:rPr>
+        <w:t>Dec 2023)</w:t>
+      </w:r>
+      <w:r>
+        <w:rPr>
+          <w:rFonts w:ascii="Times New Roman" w:eastAsia="Times New Roman" w:hAnsi="Times New Roman" w:cs="Times New Roman"/>
+          <w:b/>
+          <w:bCs/>
+          <w:color w:val="000000"/>
+          <w:kern w:val="0"/>
+          <w:sz w:val="24"/>
+          <w:szCs w:val="24"/>
+          <w14:ligatures w14:val="none"/>
+        </w:rPr>
+        <w:t>:</w:t>
+      </w:r>
+      <w:r>
+        <w:rPr>
+          <w:rFonts w:ascii="Times New Roman" w:eastAsia="Times New Roman" w:hAnsi="Times New Roman" w:cs="Times New Roman"/>
+          <w:color w:val="000000"/>
+          <w:kern w:val="0"/>
+          <w:sz w:val="24"/>
+          <w:szCs w:val="24"/>
+          <w14:ligatures w14:val="none"/>
+        </w:rPr>
+        <w:t xml:space="preserve"> A </w:t>
+      </w:r>
+      <w:r>
+        <w:rPr>
+          <w:rFonts w:ascii="Times New Roman" w:eastAsia="Times New Roman" w:hAnsi="Times New Roman" w:cs="Times New Roman"/>
+          <w:b/>
+          <w:bCs/>
+          <w:color w:val="000000"/>
+          <w:kern w:val="0"/>
+          <w:sz w:val="24"/>
+          <w:szCs w:val="24"/>
+          <w14:ligatures w14:val="none"/>
+        </w:rPr>
+        <w:t>Web-based application</w:t>
+      </w:r>
+      <w:r>
+        <w:rPr>
+          <w:rFonts w:ascii="Times New Roman" w:eastAsia="Times New Roman" w:hAnsi="Times New Roman" w:cs="Times New Roman"/>
+          <w:color w:val="000000"/>
+          <w:kern w:val="0"/>
+          <w:sz w:val="24"/>
+          <w:szCs w:val="24"/>
+          <w14:ligatures w14:val="none"/>
+        </w:rPr>
+        <w:t xml:space="preserve"> that uses </w:t>
+      </w:r>
+      <w:r>
+        <w:rPr>
+          <w:rFonts w:ascii="Times New Roman" w:eastAsia="Times New Roman" w:hAnsi="Times New Roman" w:cs="Times New Roman"/>
+          <w:b/>
+          <w:bCs/>
+          <w:color w:val="000000"/>
+          <w:kern w:val="0"/>
+          <w:sz w:val="24"/>
+          <w:szCs w:val="24"/>
+          <w14:ligatures w14:val="none"/>
+        </w:rPr>
+        <w:t>web-scraped</w:t>
+      </w:r>
+      <w:r>
+        <w:rPr>
+          <w:rFonts w:ascii="Times New Roman" w:eastAsia="Times New Roman" w:hAnsi="Times New Roman" w:cs="Times New Roman"/>
+          <w:color w:val="000000"/>
+          <w:kern w:val="0"/>
+          <w:sz w:val="24"/>
+          <w:szCs w:val="24"/>
+          <w14:ligatures w14:val="none"/>
+        </w:rPr>
+        <w:t xml:space="preserve"> job data to suggest classes to information technology students by linking the required skills for jobs in their concentration to classes that teach those skills</w:t>
+      </w:r>
+      <w:r>
+        <w:rPr>
+          <w:rFonts w:ascii="Times New Roman" w:eastAsia="Times New Roman" w:hAnsi="Times New Roman" w:cs="Times New Roman"/>
+          <w:color w:val="000000"/>
+          <w:kern w:val="0"/>
+          <w:sz w:val="24"/>
+          <w:szCs w:val="24"/>
+          <w14:ligatures w14:val="none"/>
+        </w:rPr>
+        <w:t xml:space="preserve"> all stored in a </w:t>
+      </w:r>
+      <w:r>
+        <w:rPr>
+          <w:rFonts w:ascii="Times New Roman" w:eastAsia="Times New Roman" w:hAnsi="Times New Roman" w:cs="Times New Roman"/>
+          <w:b/>
+          <w:bCs/>
+          <w:color w:val="000000"/>
+          <w:kern w:val="0"/>
+          <w:sz w:val="24"/>
+          <w:szCs w:val="24"/>
+          <w14:ligatures w14:val="none"/>
+        </w:rPr>
+        <w:t>JSON</w:t>
+      </w:r>
+      <w:r>
+        <w:rPr>
+          <w:rFonts w:ascii="Times New Roman" w:eastAsia="Times New Roman" w:hAnsi="Times New Roman" w:cs="Times New Roman"/>
+          <w:color w:val="000000"/>
+          <w:kern w:val="0"/>
+          <w:sz w:val="24"/>
+          <w:szCs w:val="24"/>
+          <w14:ligatures w14:val="none"/>
+        </w:rPr>
+        <w:t xml:space="preserve"> file</w:t>
+      </w:r>
+      <w:r>
+        <w:rPr>
+          <w:rFonts w:ascii="Times New Roman" w:eastAsia="Times New Roman" w:hAnsi="Times New Roman" w:cs="Times New Roman"/>
+          <w:color w:val="000000"/>
+          <w:kern w:val="0"/>
+          <w:sz w:val="24"/>
+          <w:szCs w:val="24"/>
+          <w14:ligatures w14:val="none"/>
+        </w:rPr>
+        <w:t xml:space="preserve">. GitHub repository: </w:t>
+      </w:r>
+      <w:hyperlink r:id="rId9" w:history="1">
         <w:r>
           <w:rPr>
             <w:rStyle w:val="Hyperlink"/>
@@ -867,7 +1101,7 @@
         </w:rPr>
         <w:t xml:space="preserve"> Website: </w:t>
       </w:r>
-      <w:hyperlink r:id="rId8" w:history="1">
+      <w:hyperlink r:id="rId10" w:history="1">
         <w:r>
           <w:rPr>
             <w:rStyle w:val="Hyperlink"/>
@@ -902,7 +1136,59 @@
           <w:szCs w:val="24"/>
           <w14:ligatures w14:val="none"/>
         </w:rPr>
-        <w:t>Monster Makey:</w:t>
+        <w:t>Monster Makey</w:t>
+      </w:r>
+      <w:r>
+        <w:rPr>
+          <w:rFonts w:ascii="Times New Roman" w:eastAsia="Times New Roman" w:hAnsi="Times New Roman" w:cs="Times New Roman"/>
+          <w:b/>
+          <w:bCs/>
+          <w:color w:val="000000"/>
+          <w:kern w:val="0"/>
+          <w:sz w:val="24"/>
+          <w:szCs w:val="24"/>
+          <w14:ligatures w14:val="none"/>
+        </w:rPr>
+        <w:t xml:space="preserve"> (</w:t>
+      </w:r>
+      <w:r>
+        <w:rPr>
+          <w:rFonts w:ascii="Times New Roman" w:eastAsia="Times New Roman" w:hAnsi="Times New Roman" w:cs="Times New Roman"/>
+          <w:b/>
+          <w:bCs/>
+          <w:color w:val="000000"/>
+          <w:kern w:val="0"/>
+          <w:sz w:val="24"/>
+          <w:szCs w:val="24"/>
+          <w14:ligatures w14:val="none"/>
+        </w:rPr>
+        <w:t xml:space="preserve">Sep 2023 - </w:t>
+      </w:r>
+      <w:r>
+        <w:rPr>
+          <w:rFonts w:ascii="Times New Roman" w:eastAsia="Times New Roman" w:hAnsi="Times New Roman" w:cs="Times New Roman"/>
+          <w:b/>
+          <w:bCs/>
+          <w:color w:val="000000"/>
+          <w:kern w:val="0"/>
+          <w:sz w:val="24"/>
+          <w:szCs w:val="24"/>
+          <w14:ligatures w14:val="none"/>
+        </w:rPr>
+        <w:t>Nov 2023)</w:t>
+      </w:r>
+      <w:r>
+        <w:rPr>
+          <w:rFonts w:ascii="Times New Roman" w:eastAsia="Times New Roman" w:hAnsi="Times New Roman" w:cs="Times New Roman"/>
+          <w:b/>
+          <w:bCs/>
+          <w:color w:val="000000"/>
+          <w:kern w:val="0"/>
+          <w:sz w:val="24"/>
+          <w:szCs w:val="24"/>
+          <w14:ligatures w14:val="none"/>
+        </w:rPr>
+        <w:t>:</w:t>
       </w:r>
       <w:r>
         <w:rPr>
@@ -924,78 +1210,112 @@
           <w:szCs w:val="24"/>
           <w14:ligatures w14:val="none"/>
         </w:rPr>
-        <w:t xml:space="preserve">This project is part of an outreach program to increase interest and attention to the information technology field; my team designed a workshop where students would play sounds using a Makey </w:t>
-      </w:r>
-      <w:proofErr w:type="spellStart"/>
-      <w:r>
-        <w:rPr>
-          <w:rFonts w:ascii="Times New Roman" w:eastAsia="Times New Roman" w:hAnsi="Times New Roman" w:cs="Times New Roman"/>
-          <w:color w:val="000000"/>
-          <w:kern w:val="0"/>
-          <w:sz w:val="24"/>
-          <w:szCs w:val="24"/>
-          <w14:ligatures w14:val="none"/>
-        </w:rPr>
-        <w:t>Makey</w:t>
-      </w:r>
-      <w:proofErr w:type="spellEnd"/>
-      <w:r>
-        <w:rPr>
-          <w:rFonts w:ascii="Times New Roman" w:eastAsia="Times New Roman" w:hAnsi="Times New Roman" w:cs="Times New Roman"/>
-          <w:color w:val="000000"/>
-          <w:kern w:val="0"/>
-          <w:sz w:val="24"/>
-          <w:szCs w:val="24"/>
-          <w14:ligatures w14:val="none"/>
-        </w:rPr>
-        <w:t xml:space="preserve"> through Scratch to ease into sound design using Audacity. We did 4 total hands-on presentations (three with college freshmen classes and one with a middle school </w:t>
-      </w:r>
-      <w:r>
-        <w:rPr>
-          <w:rFonts w:ascii="Times New Roman" w:eastAsia="Times New Roman" w:hAnsi="Times New Roman" w:cs="Times New Roman"/>
-          <w:color w:val="000000"/>
-          <w:kern w:val="0"/>
-          <w:sz w:val="24"/>
-          <w:szCs w:val="24"/>
-          <w14:ligatures w14:val="none"/>
-        </w:rPr>
-        <w:lastRenderedPageBreak/>
-        <w:t>class) and entered in a student research competition (CCSC:SE)</w:t>
-      </w:r>
-      <w:r>
-        <w:rPr>
-          <w:rFonts w:ascii="Times New Roman" w:eastAsia="Times New Roman" w:hAnsi="Times New Roman" w:cs="Times New Roman"/>
-          <w:color w:val="000000"/>
-          <w:kern w:val="0"/>
-          <w:sz w:val="24"/>
-          <w:szCs w:val="24"/>
-          <w14:ligatures w14:val="none"/>
-        </w:rPr>
-        <w:t xml:space="preserve">. </w:t>
-      </w:r>
-      <w:r>
-        <w:rPr>
-          <w:rFonts w:ascii="Times New Roman" w:eastAsia="Times New Roman" w:hAnsi="Times New Roman" w:cs="Times New Roman"/>
-          <w:color w:val="000000"/>
-          <w:kern w:val="0"/>
-          <w:sz w:val="24"/>
-          <w:szCs w:val="24"/>
-          <w14:ligatures w14:val="none"/>
-        </w:rPr>
-        <w:t>GitHub</w:t>
-      </w:r>
-      <w:r>
-        <w:rPr>
-          <w:rFonts w:ascii="Times New Roman" w:eastAsia="Times New Roman" w:hAnsi="Times New Roman" w:cs="Times New Roman"/>
-          <w:color w:val="000000"/>
-          <w:kern w:val="0"/>
-          <w:sz w:val="24"/>
-          <w:szCs w:val="24"/>
-          <w14:ligatures w14:val="none"/>
-        </w:rPr>
-        <w:t xml:space="preserve"> Repository: </w:t>
-      </w:r>
-      <w:hyperlink r:id="rId9" w:history="1">
+        <w:t>A</w:t>
+      </w:r>
+      <w:r>
+        <w:rPr>
+          <w:rFonts w:ascii="Times New Roman" w:eastAsia="Times New Roman" w:hAnsi="Times New Roman" w:cs="Times New Roman"/>
+          <w:color w:val="000000"/>
+          <w:kern w:val="0"/>
+          <w:sz w:val="24"/>
+          <w:szCs w:val="24"/>
+          <w14:ligatures w14:val="none"/>
+        </w:rPr>
+        <w:t xml:space="preserve">n outreach </w:t>
+      </w:r>
+      <w:r>
+        <w:rPr>
+          <w:rFonts w:ascii="Times New Roman" w:eastAsia="Times New Roman" w:hAnsi="Times New Roman" w:cs="Times New Roman"/>
+          <w:color w:val="000000"/>
+          <w:kern w:val="0"/>
+          <w:sz w:val="24"/>
+          <w:szCs w:val="24"/>
+          <w14:ligatures w14:val="none"/>
+        </w:rPr>
+        <w:t xml:space="preserve">project </w:t>
+      </w:r>
+      <w:r>
+        <w:rPr>
+          <w:rFonts w:ascii="Times New Roman" w:eastAsia="Times New Roman" w:hAnsi="Times New Roman" w:cs="Times New Roman"/>
+          <w:color w:val="000000"/>
+          <w:kern w:val="0"/>
+          <w:sz w:val="24"/>
+          <w:szCs w:val="24"/>
+          <w14:ligatures w14:val="none"/>
+        </w:rPr>
+        <w:t>to increase interest and attention to the information technology field; my team designed a workshop where students would play sounds using a Makey</w:t>
+      </w:r>
+      <w:r>
+        <w:rPr>
+          <w:rFonts w:ascii="Times New Roman" w:eastAsia="Times New Roman" w:hAnsi="Times New Roman" w:cs="Times New Roman"/>
+          <w:color w:val="000000"/>
+          <w:kern w:val="0"/>
+          <w:sz w:val="24"/>
+          <w:szCs w:val="24"/>
+          <w14:ligatures w14:val="none"/>
+        </w:rPr>
+        <w:t>-</w:t>
+      </w:r>
+      <w:r>
+        <w:rPr>
+          <w:rFonts w:ascii="Times New Roman" w:eastAsia="Times New Roman" w:hAnsi="Times New Roman" w:cs="Times New Roman"/>
+          <w:color w:val="000000"/>
+          <w:kern w:val="0"/>
+          <w:sz w:val="24"/>
+          <w:szCs w:val="24"/>
+          <w14:ligatures w14:val="none"/>
+        </w:rPr>
+        <w:t xml:space="preserve">Makey through </w:t>
+      </w:r>
+      <w:r>
+        <w:rPr>
+          <w:rFonts w:ascii="Times New Roman" w:eastAsia="Times New Roman" w:hAnsi="Times New Roman" w:cs="Times New Roman"/>
+          <w:b/>
+          <w:bCs/>
+          <w:color w:val="000000"/>
+          <w:kern w:val="0"/>
+          <w:sz w:val="24"/>
+          <w:szCs w:val="24"/>
+          <w14:ligatures w14:val="none"/>
+        </w:rPr>
+        <w:t>Scratch</w:t>
+      </w:r>
+      <w:r>
+        <w:rPr>
+          <w:rFonts w:ascii="Times New Roman" w:eastAsia="Times New Roman" w:hAnsi="Times New Roman" w:cs="Times New Roman"/>
+          <w:color w:val="000000"/>
+          <w:kern w:val="0"/>
+          <w:sz w:val="24"/>
+          <w:szCs w:val="24"/>
+          <w14:ligatures w14:val="none"/>
+        </w:rPr>
+        <w:t xml:space="preserve"> to ease into sound design using </w:t>
+      </w:r>
+      <w:r>
+        <w:rPr>
+          <w:rFonts w:ascii="Times New Roman" w:eastAsia="Times New Roman" w:hAnsi="Times New Roman" w:cs="Times New Roman"/>
+          <w:b/>
+          <w:bCs/>
+          <w:color w:val="000000"/>
+          <w:kern w:val="0"/>
+          <w:sz w:val="24"/>
+          <w:szCs w:val="24"/>
+          <w14:ligatures w14:val="none"/>
+        </w:rPr>
+        <w:t>Audacity</w:t>
+      </w:r>
+      <w:r>
+        <w:rPr>
+          <w:rFonts w:ascii="Times New Roman" w:eastAsia="Times New Roman" w:hAnsi="Times New Roman" w:cs="Times New Roman"/>
+          <w:color w:val="000000"/>
+          <w:kern w:val="0"/>
+          <w:sz w:val="24"/>
+          <w:szCs w:val="24"/>
+          <w14:ligatures w14:val="none"/>
+        </w:rPr>
+        <w:t xml:space="preserve">. We did 4 total hands-on presentations (three with college freshmen classes and one with a middle school class) and entered in a student research competition (CCSC:SE). GitHub Repository: </w:t>
+      </w:r>
+      <w:hyperlink r:id="rId11" w:history="1">
         <w:r>
           <w:rPr>
             <w:rStyle w:val="Hyperlink"/>
@@ -1032,18 +1352,175 @@
           <w:szCs w:val="24"/>
           <w14:ligatures w14:val="none"/>
         </w:rPr>
-        <w:t>Music Classification:</w:t>
-      </w:r>
-      <w:r>
-        <w:rPr>
-          <w:rFonts w:ascii="Times New Roman" w:eastAsia="Times New Roman" w:hAnsi="Times New Roman" w:cs="Times New Roman"/>
-          <w:color w:val="000000"/>
-          <w:kern w:val="0"/>
-          <w:sz w:val="24"/>
-          <w:szCs w:val="24"/>
-          <w14:ligatures w14:val="none"/>
-        </w:rPr>
-        <w:t xml:space="preserve"> This project attempts to use machine learning to develop an AI that can detect the genre of music through a clip of a song in a .wav file. The .wav files used were found on an </w:t>
+        <w:t>Music Classification</w:t>
+      </w:r>
+      <w:r>
+        <w:rPr>
+          <w:rFonts w:ascii="Times New Roman" w:eastAsia="Times New Roman" w:hAnsi="Times New Roman" w:cs="Times New Roman"/>
+          <w:b/>
+          <w:bCs/>
+          <w:color w:val="000000"/>
+          <w:kern w:val="0"/>
+          <w:sz w:val="24"/>
+          <w:szCs w:val="24"/>
+          <w14:ligatures w14:val="none"/>
+        </w:rPr>
+        <w:t xml:space="preserve"> (</w:t>
+      </w:r>
+      <w:r>
+        <w:rPr>
+          <w:rFonts w:ascii="Times New Roman" w:eastAsia="Times New Roman" w:hAnsi="Times New Roman" w:cs="Times New Roman"/>
+          <w:b/>
+          <w:bCs/>
+          <w:color w:val="000000"/>
+          <w:kern w:val="0"/>
+          <w:sz w:val="24"/>
+          <w:szCs w:val="24"/>
+          <w14:ligatures w14:val="none"/>
+        </w:rPr>
+        <w:t xml:space="preserve">Sep 2023 - </w:t>
+      </w:r>
+      <w:r>
+        <w:rPr>
+          <w:rFonts w:ascii="Times New Roman" w:eastAsia="Times New Roman" w:hAnsi="Times New Roman" w:cs="Times New Roman"/>
+          <w:b/>
+          <w:bCs/>
+          <w:color w:val="000000"/>
+          <w:kern w:val="0"/>
+          <w:sz w:val="24"/>
+          <w:szCs w:val="24"/>
+          <w14:ligatures w14:val="none"/>
+        </w:rPr>
+        <w:t>Nov 2022)</w:t>
+      </w:r>
+      <w:r>
+        <w:rPr>
+          <w:rFonts w:ascii="Times New Roman" w:eastAsia="Times New Roman" w:hAnsi="Times New Roman" w:cs="Times New Roman"/>
+          <w:b/>
+          <w:bCs/>
+          <w:color w:val="000000"/>
+          <w:kern w:val="0"/>
+          <w:sz w:val="24"/>
+          <w:szCs w:val="24"/>
+          <w14:ligatures w14:val="none"/>
+        </w:rPr>
+        <w:t>:</w:t>
+      </w:r>
+      <w:r>
+        <w:rPr>
+          <w:rFonts w:ascii="Times New Roman" w:eastAsia="Times New Roman" w:hAnsi="Times New Roman" w:cs="Times New Roman"/>
+          <w:color w:val="000000"/>
+          <w:kern w:val="0"/>
+          <w:sz w:val="24"/>
+          <w:szCs w:val="24"/>
+          <w14:ligatures w14:val="none"/>
+        </w:rPr>
+        <w:t xml:space="preserve"> This </w:t>
+      </w:r>
+      <w:r>
+        <w:rPr>
+          <w:rFonts w:ascii="Times New Roman" w:eastAsia="Times New Roman" w:hAnsi="Times New Roman" w:cs="Times New Roman"/>
+          <w:b/>
+          <w:bCs/>
+          <w:color w:val="000000"/>
+          <w:kern w:val="0"/>
+          <w:sz w:val="24"/>
+          <w:szCs w:val="24"/>
+          <w14:ligatures w14:val="none"/>
+        </w:rPr>
+        <w:t>python</w:t>
+      </w:r>
+      <w:r>
+        <w:rPr>
+          <w:rFonts w:ascii="Times New Roman" w:eastAsia="Times New Roman" w:hAnsi="Times New Roman" w:cs="Times New Roman"/>
+          <w:color w:val="000000"/>
+          <w:kern w:val="0"/>
+          <w:sz w:val="24"/>
+          <w:szCs w:val="24"/>
+          <w14:ligatures w14:val="none"/>
+        </w:rPr>
+        <w:t xml:space="preserve"> </w:t>
+      </w:r>
+      <w:r>
+        <w:rPr>
+          <w:rFonts w:ascii="Times New Roman" w:eastAsia="Times New Roman" w:hAnsi="Times New Roman" w:cs="Times New Roman"/>
+          <w:color w:val="000000"/>
+          <w:kern w:val="0"/>
+          <w:sz w:val="24"/>
+          <w:szCs w:val="24"/>
+          <w14:ligatures w14:val="none"/>
+        </w:rPr>
+        <w:t>project use</w:t>
+      </w:r>
+      <w:r>
+        <w:rPr>
+          <w:rFonts w:ascii="Times New Roman" w:eastAsia="Times New Roman" w:hAnsi="Times New Roman" w:cs="Times New Roman"/>
+          <w:color w:val="000000"/>
+          <w:kern w:val="0"/>
+          <w:sz w:val="24"/>
+          <w:szCs w:val="24"/>
+          <w14:ligatures w14:val="none"/>
+        </w:rPr>
+        <w:t>s</w:t>
+      </w:r>
+      <w:r>
+        <w:rPr>
+          <w:rFonts w:ascii="Times New Roman" w:eastAsia="Times New Roman" w:hAnsi="Times New Roman" w:cs="Times New Roman"/>
+          <w:color w:val="000000"/>
+          <w:kern w:val="0"/>
+          <w:sz w:val="24"/>
+          <w:szCs w:val="24"/>
+          <w14:ligatures w14:val="none"/>
+        </w:rPr>
+        <w:t xml:space="preserve"> </w:t>
+      </w:r>
+      <w:r>
+        <w:rPr>
+          <w:rFonts w:ascii="Times New Roman" w:eastAsia="Times New Roman" w:hAnsi="Times New Roman" w:cs="Times New Roman"/>
+          <w:b/>
+          <w:bCs/>
+          <w:color w:val="000000"/>
+          <w:kern w:val="0"/>
+          <w:sz w:val="24"/>
+          <w:szCs w:val="24"/>
+          <w14:ligatures w14:val="none"/>
+        </w:rPr>
+        <w:t>machine learning</w:t>
+      </w:r>
+      <w:r>
+        <w:rPr>
+          <w:rFonts w:ascii="Times New Roman" w:eastAsia="Times New Roman" w:hAnsi="Times New Roman" w:cs="Times New Roman"/>
+          <w:color w:val="000000"/>
+          <w:kern w:val="0"/>
+          <w:sz w:val="24"/>
+          <w:szCs w:val="24"/>
+          <w14:ligatures w14:val="none"/>
+        </w:rPr>
+        <w:t xml:space="preserve"> to develop an </w:t>
+      </w:r>
+      <w:r>
+        <w:rPr>
+          <w:rFonts w:ascii="Times New Roman" w:eastAsia="Times New Roman" w:hAnsi="Times New Roman" w:cs="Times New Roman"/>
+          <w:b/>
+          <w:bCs/>
+          <w:color w:val="000000"/>
+          <w:kern w:val="0"/>
+          <w:sz w:val="24"/>
+          <w:szCs w:val="24"/>
+          <w14:ligatures w14:val="none"/>
+        </w:rPr>
+        <w:t>AI</w:t>
+      </w:r>
+      <w:r>
+        <w:rPr>
+          <w:rFonts w:ascii="Times New Roman" w:eastAsia="Times New Roman" w:hAnsi="Times New Roman" w:cs="Times New Roman"/>
+          <w:color w:val="000000"/>
+          <w:kern w:val="0"/>
+          <w:sz w:val="24"/>
+          <w:szCs w:val="24"/>
+          <w14:ligatures w14:val="none"/>
+        </w:rPr>
+        <w:t xml:space="preserve"> that can detect the genre of music through a clip of a song in a .wav file. The .wav files used were found on an </w:t>
       </w:r>
       <w:r>
         <w:rPr>
@@ -1067,7 +1544,7 @@
         </w:rPr>
         <w:t xml:space="preserve"> dataset site (Kaggle). GitHub repository: </w:t>
       </w:r>
-      <w:hyperlink r:id="rId10" w:history="1">
+      <w:hyperlink r:id="rId12" w:history="1">
         <w:r>
           <w:rPr>
             <w:rStyle w:val="Hyperlink"/>
@@ -1081,371 +1558,8 @@
         </w:r>
       </w:hyperlink>
     </w:p>
-    <w:p>
-      <w:pPr>
-        <w:spacing w:before="100" w:beforeAutospacing="1" w:after="100" w:afterAutospacing="1" w:line="240" w:lineRule="auto"/>
-        <w:rPr>
-          <w:rFonts w:ascii="Times New Roman" w:eastAsia="Times New Roman" w:hAnsi="Times New Roman" w:cs="Times New Roman"/>
-          <w:color w:val="000000"/>
-          <w:kern w:val="0"/>
-          <w:sz w:val="24"/>
-          <w:szCs w:val="24"/>
-          <w14:ligatures w14:val="none"/>
-        </w:rPr>
-      </w:pPr>
-      <w:r>
-        <w:rPr>
-          <w:rFonts w:ascii="Times New Roman" w:eastAsia="Times New Roman" w:hAnsi="Times New Roman" w:cs="Times New Roman"/>
-          <w:b/>
-          <w:bCs/>
-          <w:color w:val="000000"/>
-          <w:kern w:val="0"/>
-          <w:sz w:val="24"/>
-          <w:szCs w:val="24"/>
-          <w14:ligatures w14:val="none"/>
-        </w:rPr>
-        <w:t>Dead Nation:</w:t>
-      </w:r>
-      <w:r>
-        <w:rPr>
-          <w:rFonts w:ascii="Times New Roman" w:eastAsia="Times New Roman" w:hAnsi="Times New Roman" w:cs="Times New Roman"/>
-          <w:color w:val="000000"/>
-          <w:kern w:val="0"/>
-          <w:sz w:val="24"/>
-          <w:szCs w:val="24"/>
-          <w14:ligatures w14:val="none"/>
-        </w:rPr>
-        <w:t xml:space="preserve"> This project is a text-based adventure game developed </w:t>
-      </w:r>
-      <w:r>
-        <w:rPr>
-          <w:rFonts w:ascii="Times New Roman" w:eastAsia="Times New Roman" w:hAnsi="Times New Roman" w:cs="Times New Roman"/>
-          <w:color w:val="000000"/>
-          <w:kern w:val="0"/>
-          <w:sz w:val="24"/>
-          <w:szCs w:val="24"/>
-          <w14:ligatures w14:val="none"/>
-        </w:rPr>
-        <w:t xml:space="preserve">in Java/SQLite </w:t>
-      </w:r>
-      <w:r>
-        <w:rPr>
-          <w:rFonts w:ascii="Times New Roman" w:eastAsia="Times New Roman" w:hAnsi="Times New Roman" w:cs="Times New Roman"/>
-          <w:color w:val="000000"/>
-          <w:kern w:val="0"/>
-          <w:sz w:val="24"/>
-          <w:szCs w:val="24"/>
-          <w14:ligatures w14:val="none"/>
-        </w:rPr>
-        <w:t>using the waterfall methodology</w:t>
-      </w:r>
-      <w:r>
-        <w:rPr>
-          <w:rFonts w:ascii="Times New Roman" w:eastAsia="Times New Roman" w:hAnsi="Times New Roman" w:cs="Times New Roman"/>
-          <w:color w:val="000000"/>
-          <w:kern w:val="0"/>
-          <w:sz w:val="24"/>
-          <w:szCs w:val="24"/>
-          <w14:ligatures w14:val="none"/>
-        </w:rPr>
-        <w:t xml:space="preserve"> where the advantages and disadvantages of such an approach were learned. GitHub repository: </w:t>
-      </w:r>
-      <w:hyperlink r:id="rId11" w:history="1">
-        <w:r>
-          <w:rPr>
-            <w:rStyle w:val="Hyperlink"/>
-            <w:rFonts w:ascii="Times New Roman" w:eastAsia="Times New Roman" w:hAnsi="Times New Roman" w:cs="Times New Roman"/>
-            <w:kern w:val="0"/>
-            <w:sz w:val="24"/>
-            <w:szCs w:val="24"/>
-            <w14:ligatures w14:val="none"/>
-          </w:rPr>
-          <w:t>https://github.com/Samuel-Downs/Dead-Nation</w:t>
-        </w:r>
-      </w:hyperlink>
-    </w:p>
-    <w:p>
-      <w:pPr>
-        <w:spacing w:before="100" w:beforeAutospacing="1" w:after="100" w:afterAutospacing="1" w:line="240" w:lineRule="auto"/>
-        <w:rPr>
-          <w:rFonts w:ascii="Times New Roman" w:eastAsia="Times New Roman" w:hAnsi="Times New Roman" w:cs="Times New Roman"/>
-          <w:color w:val="000000"/>
-          <w:kern w:val="0"/>
-          <w:sz w:val="24"/>
-          <w:szCs w:val="24"/>
-          <w14:ligatures w14:val="none"/>
-        </w:rPr>
-      </w:pPr>
-      <w:r>
-        <w:rPr>
-          <w:rFonts w:ascii="Times New Roman" w:eastAsia="Times New Roman" w:hAnsi="Times New Roman" w:cs="Times New Roman"/>
-          <w:b/>
-          <w:bCs/>
-          <w:color w:val="000000"/>
-          <w:kern w:val="0"/>
-          <w:sz w:val="24"/>
-          <w:szCs w:val="24"/>
-          <w14:ligatures w14:val="none"/>
-        </w:rPr>
-        <w:t>Resume Website</w:t>
-      </w:r>
-      <w:r>
-        <w:rPr>
-          <w:rFonts w:ascii="Times New Roman" w:eastAsia="Times New Roman" w:hAnsi="Times New Roman" w:cs="Times New Roman"/>
-          <w:b/>
-          <w:bCs/>
-          <w:color w:val="000000"/>
-          <w:kern w:val="0"/>
-          <w:sz w:val="24"/>
-          <w:szCs w:val="24"/>
-          <w14:ligatures w14:val="none"/>
-        </w:rPr>
-        <w:t>:</w:t>
-      </w:r>
-      <w:r>
-        <w:rPr>
-          <w:rFonts w:ascii="Times New Roman" w:eastAsia="Times New Roman" w:hAnsi="Times New Roman" w:cs="Times New Roman"/>
-          <w:color w:val="000000"/>
-          <w:kern w:val="0"/>
-          <w:sz w:val="24"/>
-          <w:szCs w:val="24"/>
-          <w14:ligatures w14:val="none"/>
-        </w:rPr>
-        <w:t xml:space="preserve"> I have created a website using GitHub pages that has different sections such as “About Me”, “Skills/Qualifications”, and “Previous Projects” in a neat/organized fashion. GitHub Repository: </w:t>
-      </w:r>
-      <w:hyperlink r:id="rId12" w:history="1">
-        <w:r>
-          <w:rPr>
-            <w:rStyle w:val="Hyperlink"/>
-            <w:rFonts w:ascii="Times New Roman" w:eastAsia="Times New Roman" w:hAnsi="Times New Roman" w:cs="Times New Roman"/>
-            <w:kern w:val="0"/>
-            <w:sz w:val="24"/>
-            <w:szCs w:val="24"/>
-            <w14:ligatures w14:val="none"/>
-          </w:rPr>
-          <w:t>https://github.com/Samuel-Downs/Samuel-Downs.github.io</w:t>
-        </w:r>
-      </w:hyperlink>
-      <w:r>
-        <w:rPr>
-          <w:rFonts w:ascii="Times New Roman" w:eastAsia="Times New Roman" w:hAnsi="Times New Roman" w:cs="Times New Roman"/>
-          <w:color w:val="000000"/>
-          <w:kern w:val="0"/>
-          <w:sz w:val="24"/>
-          <w:szCs w:val="24"/>
-          <w14:ligatures w14:val="none"/>
-        </w:rPr>
-        <w:t xml:space="preserve"> </w:t>
-      </w:r>
-      <w:r>
-        <w:rPr>
-          <w:rFonts w:ascii="Times New Roman" w:eastAsia="Times New Roman" w:hAnsi="Times New Roman" w:cs="Times New Roman"/>
-          <w:color w:val="000000"/>
-          <w:kern w:val="0"/>
-          <w:sz w:val="24"/>
-          <w:szCs w:val="24"/>
-          <w14:ligatures w14:val="none"/>
-        </w:rPr>
-        <w:t xml:space="preserve">             Website: </w:t>
-      </w:r>
-      <w:hyperlink r:id="rId13" w:history="1">
-        <w:r>
-          <w:rPr>
-            <w:rStyle w:val="Hyperlink"/>
-            <w:rFonts w:ascii="Times New Roman" w:eastAsia="Times New Roman" w:hAnsi="Times New Roman" w:cs="Times New Roman"/>
-            <w:kern w:val="0"/>
-            <w:sz w:val="24"/>
-            <w:szCs w:val="24"/>
-            <w14:ligatures w14:val="none"/>
-          </w:rPr>
-          <w:t>https://samuel-downs.github.io/</w:t>
-        </w:r>
-      </w:hyperlink>
-      <w:r>
-        <w:rPr>
-          <w:rFonts w:ascii="Times New Roman" w:eastAsia="Times New Roman" w:hAnsi="Times New Roman" w:cs="Times New Roman"/>
-          <w:color w:val="000000"/>
-          <w:kern w:val="0"/>
-          <w:sz w:val="24"/>
-          <w:szCs w:val="24"/>
-          <w14:ligatures w14:val="none"/>
-        </w:rPr>
-        <w:t xml:space="preserve">    </w:t>
-      </w:r>
-    </w:p>
-    <w:p>
-      <w:pPr>
-        <w:spacing w:before="100" w:beforeAutospacing="1" w:after="100" w:afterAutospacing="1" w:line="240" w:lineRule="auto"/>
-        <w:rPr>
-          <w:rFonts w:ascii="Times New Roman" w:eastAsia="Times New Roman" w:hAnsi="Times New Roman" w:cs="Times New Roman"/>
-          <w:color w:val="000000"/>
-          <w:kern w:val="0"/>
-          <w:sz w:val="24"/>
-          <w:szCs w:val="24"/>
-          <w14:ligatures w14:val="none"/>
-        </w:rPr>
-      </w:pPr>
-    </w:p>
-    <w:p>
-      <w:pPr>
-        <w:spacing w:before="100" w:beforeAutospacing="1" w:after="100" w:afterAutospacing="1" w:line="240" w:lineRule="auto"/>
-        <w:rPr>
-          <w:rFonts w:ascii="Times New Roman" w:eastAsia="Times New Roman" w:hAnsi="Times New Roman" w:cs="Times New Roman"/>
-          <w:color w:val="000000"/>
-          <w:kern w:val="0"/>
-          <w:sz w:val="24"/>
-          <w:szCs w:val="24"/>
-          <w14:ligatures w14:val="none"/>
-        </w:rPr>
-      </w:pPr>
-    </w:p>
-    <w:p>
-      <w:pPr>
-        <w:spacing w:before="100" w:beforeAutospacing="1" w:after="100" w:afterAutospacing="1" w:line="240" w:lineRule="auto"/>
-        <w:jc w:val="center"/>
-        <w:rPr>
-          <w:rFonts w:ascii="Times New Roman" w:eastAsia="Times New Roman" w:hAnsi="Times New Roman" w:cs="Times New Roman"/>
-          <w:color w:val="000000"/>
-          <w:kern w:val="0"/>
-          <w:sz w:val="24"/>
-          <w:szCs w:val="24"/>
-          <w14:ligatures w14:val="none"/>
-        </w:rPr>
-      </w:pPr>
-    </w:p>
-    <w:p>
-      <w:pPr>
-        <w:spacing w:before="100" w:beforeAutospacing="1" w:after="100" w:afterAutospacing="1" w:line="240" w:lineRule="auto"/>
-        <w:rPr>
-          <w:rFonts w:ascii="Times New Roman" w:eastAsia="Times New Roman" w:hAnsi="Times New Roman" w:cs="Times New Roman"/>
-          <w:color w:val="000000"/>
-          <w:kern w:val="0"/>
-          <w:sz w:val="24"/>
-          <w:szCs w:val="24"/>
-          <w14:ligatures w14:val="none"/>
-        </w:rPr>
-      </w:pPr>
-      <w:r>
-        <w:rPr>
-          <w:noProof/>
-        </w:rPr>
-        <w:drawing>
-          <wp:anchor distT="0" distB="0" distL="114300" distR="114300" simplePos="0" relativeHeight="251660288" behindDoc="1" locked="0" layoutInCell="1" allowOverlap="1" wp14:anchorId="2F293D79" wp14:editId="4F88D1C2">
-            <wp:simplePos x="0" y="0"/>
-            <wp:positionH relativeFrom="margin">
-              <wp:align>center</wp:align>
-            </wp:positionH>
-            <wp:positionV relativeFrom="paragraph">
-              <wp:posOffset>8255</wp:posOffset>
-            </wp:positionV>
-            <wp:extent cx="2466975" cy="2466975"/>
-            <wp:effectExtent l="0" t="0" r="9525" b="9525"/>
-            <wp:wrapNone/>
-            <wp:docPr id="1944449508" name="Picture 1" descr="A qr code with a dinosaur&#10;&#10;Description automatically generated"/>
-            <wp:cNvGraphicFramePr>
-              <a:graphicFrameLocks xmlns:a="http://schemas.openxmlformats.org/drawingml/2006/main" noChangeAspect="1"/>
-            </wp:cNvGraphicFramePr>
-            <a:graphic xmlns:a="http://schemas.openxmlformats.org/drawingml/2006/main">
-              <a:graphicData uri="http://schemas.openxmlformats.org/drawingml/2006/picture">
-                <pic:pic xmlns:pic="http://schemas.openxmlformats.org/drawingml/2006/picture">
-                  <pic:nvPicPr>
-                    <pic:cNvPr id="1947571428" name="Picture 1" descr="A qr code with a dinosaur&#10;&#10;Description automatically generated"/>
-                    <pic:cNvPicPr>
-                      <a:picLocks noChangeAspect="1" noChangeArrowheads="1"/>
-                    </pic:cNvPicPr>
-                  </pic:nvPicPr>
-                  <pic:blipFill>
-                    <a:blip r:embed="rId5">
-                      <a:extLst>
-                        <a:ext uri="{28A0092B-C50C-407E-A947-70E740481C1C}">
-                          <a14:useLocalDpi xmlns:a14="http://schemas.microsoft.com/office/drawing/2010/main" val="0"/>
-                        </a:ext>
-                      </a:extLst>
-                    </a:blip>
-                    <a:srcRect/>
-                    <a:stretch>
-                      <a:fillRect/>
-                    </a:stretch>
-                  </pic:blipFill>
-                  <pic:spPr bwMode="auto">
-                    <a:xfrm>
-                      <a:off x="0" y="0"/>
-                      <a:ext cx="2466975" cy="2466975"/>
-                    </a:xfrm>
-                    <a:prstGeom prst="rect">
-                      <a:avLst/>
-                    </a:prstGeom>
-                    <a:noFill/>
-                    <a:ln>
-                      <a:noFill/>
-                    </a:ln>
-                  </pic:spPr>
-                </pic:pic>
-              </a:graphicData>
-            </a:graphic>
-            <wp14:sizeRelH relativeFrom="margin">
-              <wp14:pctWidth>0</wp14:pctWidth>
-            </wp14:sizeRelH>
-            <wp14:sizeRelV relativeFrom="margin">
-              <wp14:pctHeight>0</wp14:pctHeight>
-            </wp14:sizeRelV>
-          </wp:anchor>
-        </w:drawing>
-      </w:r>
-    </w:p>
-    <w:p>
-      <w:pPr>
-        <w:spacing w:before="100" w:beforeAutospacing="1" w:after="100" w:afterAutospacing="1" w:line="240" w:lineRule="auto"/>
-        <w:rPr>
-          <w:rFonts w:ascii="Times New Roman" w:eastAsia="Times New Roman" w:hAnsi="Times New Roman" w:cs="Times New Roman"/>
-          <w:color w:val="000000"/>
-          <w:kern w:val="0"/>
-          <w:sz w:val="24"/>
-          <w:szCs w:val="24"/>
-          <w14:ligatures w14:val="none"/>
-        </w:rPr>
-      </w:pPr>
-    </w:p>
-    <w:p>
-      <w:pPr>
-        <w:spacing w:before="100" w:beforeAutospacing="1" w:after="100" w:afterAutospacing="1" w:line="240" w:lineRule="auto"/>
-        <w:rPr>
-          <w:rFonts w:ascii="Times New Roman" w:eastAsia="Times New Roman" w:hAnsi="Times New Roman" w:cs="Times New Roman"/>
-          <w:color w:val="000000"/>
-          <w:kern w:val="0"/>
-          <w:sz w:val="27"/>
-          <w:szCs w:val="27"/>
-          <w14:ligatures w14:val="none"/>
-        </w:rPr>
-      </w:pPr>
-    </w:p>
-    <w:p>
-      <w:pPr>
-        <w:spacing w:before="100" w:beforeAutospacing="1" w:after="100" w:afterAutospacing="1" w:line="240" w:lineRule="auto"/>
-        <w:rPr>
-          <w:rFonts w:ascii="Times New Roman" w:eastAsia="Times New Roman" w:hAnsi="Times New Roman" w:cs="Times New Roman"/>
-          <w:color w:val="000000"/>
-          <w:kern w:val="0"/>
-          <w:sz w:val="27"/>
-          <w:szCs w:val="27"/>
-          <w14:ligatures w14:val="none"/>
-        </w:rPr>
-      </w:pPr>
-    </w:p>
-    <w:p>
-      <w:pPr>
-        <w:spacing w:before="100" w:beforeAutospacing="1" w:after="100" w:afterAutospacing="1" w:line="240" w:lineRule="auto"/>
-        <w:rPr>
-          <w:rFonts w:ascii="Times New Roman" w:eastAsia="Times New Roman" w:hAnsi="Times New Roman" w:cs="Times New Roman"/>
-          <w:color w:val="000000"/>
-          <w:kern w:val="0"/>
-          <w:sz w:val="27"/>
-          <w:szCs w:val="27"/>
-          <w14:ligatures w14:val="none"/>
-        </w:rPr>
-      </w:pPr>
-    </w:p>
     <w:sectPr>
+      <w:type w:val="continuous"/>
       <w:pgSz w:w="12240" w:h="15840"/>
       <w:pgMar w:top="1440" w:right="1440" w:bottom="1440" w:left="1440" w:header="720" w:footer="720" w:gutter="0"/>
       <w:cols w:space="720"/>

</xml_diff>